<commit_message>
Add log options: all or single
</commit_message>
<xml_diff>
--- a/etc/작업시간.docx
+++ b/etc/작업시간.docx
@@ -26,10 +26,7 @@
         <w:t>고려대학교 김연우</w:t>
       </w:r>
     </w:p>
-    <w:p>
-      <w:bookmarkStart w:id="0" w:name="_GoBack"/>
-      <w:bookmarkEnd w:id="0"/>
-    </w:p>
+    <w:p/>
     <w:tbl>
       <w:tblPr>
         <w:tblStyle w:val="1"/>
@@ -53,9 +50,6 @@
           <w:p>
             <w:pPr>
               <w:jc w:val="center"/>
-              <w:rPr>
-                <w:rFonts w:hint="eastAsia"/>
-              </w:rPr>
             </w:pPr>
             <w:r>
               <w:rPr>
@@ -73,9 +67,6 @@
             <w:pPr>
               <w:jc w:val="center"/>
               <w:cnfStyle w:val="100000000000" w:firstRow="1" w:lastRow="0" w:firstColumn="0" w:lastColumn="0" w:oddVBand="0" w:evenVBand="0" w:oddHBand="0" w:evenHBand="0" w:firstRowFirstColumn="0" w:firstRowLastColumn="0" w:lastRowFirstColumn="0" w:lastRowLastColumn="0"/>
-              <w:rPr>
-                <w:rFonts w:hint="eastAsia"/>
-              </w:rPr>
             </w:pPr>
             <w:r>
               <w:rPr>
@@ -93,9 +84,6 @@
             <w:pPr>
               <w:jc w:val="center"/>
               <w:cnfStyle w:val="100000000000" w:firstRow="1" w:lastRow="0" w:firstColumn="0" w:lastColumn="0" w:oddVBand="0" w:evenVBand="0" w:oddHBand="0" w:evenHBand="0" w:firstRowFirstColumn="0" w:firstRowLastColumn="0" w:lastRowFirstColumn="0" w:lastRowLastColumn="0"/>
-              <w:rPr>
-                <w:rFonts w:hint="eastAsia"/>
-              </w:rPr>
             </w:pPr>
             <w:r>
               <w:rPr>
@@ -128,9 +116,6 @@
           <w:p>
             <w:pPr>
               <w:jc w:val="center"/>
-              <w:rPr>
-                <w:rFonts w:hint="eastAsia"/>
-              </w:rPr>
             </w:pPr>
             <w:r>
               <w:rPr>
@@ -152,9 +137,6 @@
             <w:pPr>
               <w:ind w:leftChars="89" w:left="178"/>
               <w:cnfStyle w:val="000000000000" w:firstRow="0" w:lastRow="0" w:firstColumn="0" w:lastColumn="0" w:oddVBand="0" w:evenVBand="0" w:oddHBand="0" w:evenHBand="0" w:firstRowFirstColumn="0" w:firstRowLastColumn="0" w:lastRowFirstColumn="0" w:lastRowLastColumn="0"/>
-              <w:rPr>
-                <w:rFonts w:hint="eastAsia"/>
-              </w:rPr>
             </w:pPr>
             <w:r>
               <w:rPr>
@@ -174,9 +156,6 @@
               <w:ind w:rightChars="61" w:right="122"/>
               <w:jc w:val="right"/>
               <w:cnfStyle w:val="000000000000" w:firstRow="0" w:lastRow="0" w:firstColumn="0" w:lastColumn="0" w:oddVBand="0" w:evenVBand="0" w:oddHBand="0" w:evenHBand="0" w:firstRowFirstColumn="0" w:firstRowLastColumn="0" w:lastRowFirstColumn="0" w:lastRowLastColumn="0"/>
-              <w:rPr>
-                <w:rFonts w:hint="eastAsia"/>
-              </w:rPr>
             </w:pPr>
             <w:r>
               <w:rPr>
@@ -197,9 +176,6 @@
           <w:p>
             <w:pPr>
               <w:jc w:val="center"/>
-              <w:rPr>
-                <w:rFonts w:hint="eastAsia"/>
-              </w:rPr>
             </w:pPr>
             <w:r>
               <w:rPr>
@@ -208,10 +184,7 @@
               <w:t>2</w:t>
             </w:r>
             <w:r>
-              <w:t>020/01/1</w:t>
-            </w:r>
-            <w:r>
-              <w:t>4</w:t>
+              <w:t>020/01/14</w:t>
             </w:r>
           </w:p>
         </w:tc>
@@ -224,9 +197,6 @@
             <w:pPr>
               <w:ind w:leftChars="89" w:left="178"/>
               <w:cnfStyle w:val="000000000000" w:firstRow="0" w:lastRow="0" w:firstColumn="0" w:lastColumn="0" w:oddVBand="0" w:evenVBand="0" w:oddHBand="0" w:evenHBand="0" w:firstRowFirstColumn="0" w:firstRowLastColumn="0" w:lastRowFirstColumn="0" w:lastRowLastColumn="0"/>
-              <w:rPr>
-                <w:rFonts w:hint="eastAsia"/>
-              </w:rPr>
             </w:pPr>
             <w:r>
               <w:rPr>
@@ -246,9 +216,6 @@
               <w:ind w:rightChars="61" w:right="122"/>
               <w:jc w:val="right"/>
               <w:cnfStyle w:val="000000000000" w:firstRow="0" w:lastRow="0" w:firstColumn="0" w:lastColumn="0" w:oddVBand="0" w:evenVBand="0" w:oddHBand="0" w:evenHBand="0" w:firstRowFirstColumn="0" w:firstRowLastColumn="0" w:lastRowFirstColumn="0" w:lastRowLastColumn="0"/>
-              <w:rPr>
-                <w:rFonts w:hint="eastAsia"/>
-              </w:rPr>
             </w:pPr>
             <w:r>
               <w:rPr>
@@ -269,9 +236,6 @@
           <w:p>
             <w:pPr>
               <w:jc w:val="center"/>
-              <w:rPr>
-                <w:rFonts w:hint="eastAsia"/>
-              </w:rPr>
             </w:pPr>
             <w:r>
               <w:rPr>
@@ -318,9 +282,6 @@
               </w:numPr>
               <w:ind w:leftChars="0"/>
               <w:cnfStyle w:val="000000000000" w:firstRow="0" w:lastRow="0" w:firstColumn="0" w:lastColumn="0" w:oddVBand="0" w:evenVBand="0" w:oddHBand="0" w:evenHBand="0" w:firstRowFirstColumn="0" w:firstRowLastColumn="0" w:lastRowFirstColumn="0" w:lastRowLastColumn="0"/>
-              <w:rPr>
-                <w:rFonts w:hint="eastAsia"/>
-              </w:rPr>
             </w:pPr>
             <w:r>
               <w:rPr>
@@ -355,9 +316,6 @@
               <w:ind w:rightChars="61" w:right="122"/>
               <w:jc w:val="right"/>
               <w:cnfStyle w:val="000000000000" w:firstRow="0" w:lastRow="0" w:firstColumn="0" w:lastColumn="0" w:oddVBand="0" w:evenVBand="0" w:oddHBand="0" w:evenHBand="0" w:firstRowFirstColumn="0" w:firstRowLastColumn="0" w:lastRowFirstColumn="0" w:lastRowLastColumn="0"/>
-              <w:rPr>
-                <w:rFonts w:hint="eastAsia"/>
-              </w:rPr>
             </w:pPr>
             <w:r>
               <w:rPr>
@@ -378,9 +336,6 @@
           <w:p>
             <w:pPr>
               <w:jc w:val="center"/>
-              <w:rPr>
-                <w:rFonts w:hint="eastAsia"/>
-              </w:rPr>
             </w:pPr>
             <w:r>
               <w:rPr>
@@ -389,10 +344,7 @@
               <w:t>2</w:t>
             </w:r>
             <w:r>
-              <w:t>020/01/</w:t>
-            </w:r>
-            <w:r>
-              <w:t>17</w:t>
+              <w:t>020/01/17</w:t>
             </w:r>
           </w:p>
         </w:tc>
@@ -405,9 +357,6 @@
             <w:pPr>
               <w:ind w:leftChars="89" w:left="178"/>
               <w:cnfStyle w:val="000000000000" w:firstRow="0" w:lastRow="0" w:firstColumn="0" w:lastColumn="0" w:oddVBand="0" w:evenVBand="0" w:oddHBand="0" w:evenHBand="0" w:firstRowFirstColumn="0" w:firstRowLastColumn="0" w:lastRowFirstColumn="0" w:lastRowLastColumn="0"/>
-              <w:rPr>
-                <w:rFonts w:hint="eastAsia"/>
-              </w:rPr>
             </w:pPr>
             <w:proofErr w:type="spellStart"/>
             <w:r>
@@ -435,9 +384,6 @@
               <w:ind w:rightChars="61" w:right="122"/>
               <w:jc w:val="right"/>
               <w:cnfStyle w:val="000000000000" w:firstRow="0" w:lastRow="0" w:firstColumn="0" w:lastColumn="0" w:oddVBand="0" w:evenVBand="0" w:oddHBand="0" w:evenHBand="0" w:firstRowFirstColumn="0" w:firstRowLastColumn="0" w:lastRowFirstColumn="0" w:lastRowLastColumn="0"/>
-              <w:rPr>
-                <w:rFonts w:hint="eastAsia"/>
-              </w:rPr>
             </w:pPr>
             <w:r>
               <w:rPr>
@@ -461,9 +407,6 @@
           <w:p>
             <w:pPr>
               <w:jc w:val="center"/>
-              <w:rPr>
-                <w:rFonts w:hint="eastAsia"/>
-              </w:rPr>
             </w:pPr>
             <w:r>
               <w:rPr>
@@ -490,13 +433,7 @@
               <w:rPr>
                 <w:rFonts w:hint="eastAsia"/>
               </w:rPr>
-              <w:t xml:space="preserve">검증 </w:t>
-            </w:r>
-            <w:r>
-              <w:rPr>
-                <w:rFonts w:hint="eastAsia"/>
-              </w:rPr>
-              <w:t>스크립트 작성</w:t>
+              <w:t>검증 스크립트 작성</w:t>
             </w:r>
           </w:p>
           <w:p>
@@ -560,13 +497,7 @@
               <w:rPr>
                 <w:rFonts w:hint="eastAsia"/>
               </w:rPr>
-              <w:t xml:space="preserve">문어 원문/원시 스키마 </w:t>
-            </w:r>
-            <w:r>
-              <w:rPr>
-                <w:rFonts w:hint="eastAsia"/>
-              </w:rPr>
-              <w:t>작성</w:t>
+              <w:t>문어 원문/원시 스키마 작성</w:t>
             </w:r>
           </w:p>
           <w:p>
@@ -578,21 +509,12 @@
               </w:numPr>
               <w:ind w:leftChars="0"/>
               <w:cnfStyle w:val="000000000000" w:firstRow="0" w:lastRow="0" w:firstColumn="0" w:lastColumn="0" w:oddVBand="0" w:evenVBand="0" w:oddHBand="0" w:evenHBand="0" w:firstRowFirstColumn="0" w:firstRowLastColumn="0" w:lastRowFirstColumn="0" w:lastRowLastColumn="0"/>
-              <w:rPr>
-                <w:rFonts w:hint="eastAsia"/>
-              </w:rPr>
-            </w:pPr>
-            <w:r>
-              <w:rPr>
-                <w:rFonts w:hint="eastAsia"/>
-              </w:rPr>
-              <w:t>문어 원문/원시</w:t>
-            </w:r>
-            <w:r>
-              <w:rPr>
-                <w:rFonts w:hint="eastAsia"/>
-              </w:rPr>
-              <w:t xml:space="preserve"> 변환/검증 스크립트 작성</w:t>
+            </w:pPr>
+            <w:r>
+              <w:rPr>
+                <w:rFonts w:hint="eastAsia"/>
+              </w:rPr>
+              <w:t>문어 원문/원시 변환/검증 스크립트 작성</w:t>
             </w:r>
           </w:p>
         </w:tc>
@@ -606,9 +528,6 @@
               <w:ind w:rightChars="61" w:right="122"/>
               <w:jc w:val="right"/>
               <w:cnfStyle w:val="000000000000" w:firstRow="0" w:lastRow="0" w:firstColumn="0" w:lastColumn="0" w:oddVBand="0" w:evenVBand="0" w:oddHBand="0" w:evenHBand="0" w:firstRowFirstColumn="0" w:firstRowLastColumn="0" w:lastRowFirstColumn="0" w:lastRowLastColumn="0"/>
-              <w:rPr>
-                <w:rFonts w:hint="eastAsia"/>
-              </w:rPr>
             </w:pPr>
             <w:r>
               <w:t>2</w:t>
@@ -626,9 +545,6 @@
           <w:p>
             <w:pPr>
               <w:jc w:val="center"/>
-              <w:rPr>
-                <w:rFonts w:hint="eastAsia"/>
-              </w:rPr>
             </w:pPr>
             <w:r>
               <w:rPr>
@@ -637,10 +553,7 @@
               <w:t>2</w:t>
             </w:r>
             <w:r>
-              <w:t>020/01/</w:t>
-            </w:r>
-            <w:r>
-              <w:t>29</w:t>
+              <w:t>020/01/29</w:t>
             </w:r>
           </w:p>
         </w:tc>
@@ -683,13 +596,7 @@
               <w:rPr>
                 <w:rFonts w:hint="eastAsia"/>
               </w:rPr>
-              <w:t>문어 원문/원시</w:t>
-            </w:r>
-            <w:r>
-              <w:rPr>
-                <w:rFonts w:hint="eastAsia"/>
-              </w:rPr>
-              <w:t xml:space="preserve"> 스키마 수정</w:t>
+              <w:t>문어 원문/원시 스키마 수정</w:t>
             </w:r>
           </w:p>
           <w:p>
@@ -718,9 +625,6 @@
               </w:numPr>
               <w:ind w:leftChars="0"/>
               <w:cnfStyle w:val="000000000000" w:firstRow="0" w:lastRow="0" w:firstColumn="0" w:lastColumn="0" w:oddVBand="0" w:evenVBand="0" w:oddHBand="0" w:evenHBand="0" w:firstRowFirstColumn="0" w:firstRowLastColumn="0" w:lastRowFirstColumn="0" w:lastRowLastColumn="0"/>
-              <w:rPr>
-                <w:rFonts w:hint="eastAsia"/>
-              </w:rPr>
             </w:pPr>
             <w:r>
               <w:rPr>
@@ -740,9 +644,6 @@
               <w:ind w:rightChars="61" w:right="122"/>
               <w:jc w:val="right"/>
               <w:cnfStyle w:val="000000000000" w:firstRow="0" w:lastRow="0" w:firstColumn="0" w:lastColumn="0" w:oddVBand="0" w:evenVBand="0" w:oddHBand="0" w:evenHBand="0" w:firstRowFirstColumn="0" w:firstRowLastColumn="0" w:lastRowFirstColumn="0" w:lastRowLastColumn="0"/>
-              <w:rPr>
-                <w:rFonts w:hint="eastAsia"/>
-              </w:rPr>
             </w:pPr>
             <w:r>
               <w:rPr>
@@ -766,9 +667,6 @@
           <w:p>
             <w:pPr>
               <w:jc w:val="center"/>
-              <w:rPr>
-                <w:rFonts w:hint="eastAsia"/>
-              </w:rPr>
             </w:pPr>
             <w:r>
               <w:rPr>
@@ -777,19 +675,7 @@
               <w:t>2</w:t>
             </w:r>
             <w:r>
-              <w:t>020/0</w:t>
-            </w:r>
-            <w:r>
-              <w:t>1</w:t>
-            </w:r>
-            <w:r>
-              <w:t>/</w:t>
-            </w:r>
-            <w:r>
-              <w:t>3</w:t>
-            </w:r>
-            <w:r>
-              <w:t>0</w:t>
+              <w:t>020/01/30</w:t>
             </w:r>
           </w:p>
         </w:tc>
@@ -802,9 +688,6 @@
             <w:pPr>
               <w:ind w:leftChars="89" w:left="178"/>
               <w:cnfStyle w:val="000000000000" w:firstRow="0" w:lastRow="0" w:firstColumn="0" w:lastColumn="0" w:oddVBand="0" w:evenVBand="0" w:oddHBand="0" w:evenHBand="0" w:firstRowFirstColumn="0" w:firstRowLastColumn="0" w:lastRowFirstColumn="0" w:lastRowLastColumn="0"/>
-              <w:rPr>
-                <w:rFonts w:hint="eastAsia"/>
-              </w:rPr>
             </w:pPr>
             <w:proofErr w:type="spellStart"/>
             <w:r>
@@ -832,9 +715,6 @@
               <w:ind w:rightChars="61" w:right="122"/>
               <w:jc w:val="right"/>
               <w:cnfStyle w:val="000000000000" w:firstRow="0" w:lastRow="0" w:firstColumn="0" w:lastColumn="0" w:oddVBand="0" w:evenVBand="0" w:oddHBand="0" w:evenHBand="0" w:firstRowFirstColumn="0" w:firstRowLastColumn="0" w:lastRowFirstColumn="0" w:lastRowLastColumn="0"/>
-              <w:rPr>
-                <w:rFonts w:hint="eastAsia"/>
-              </w:rPr>
             </w:pPr>
             <w:r>
               <w:rPr>
@@ -858,9 +738,6 @@
           <w:p>
             <w:pPr>
               <w:jc w:val="center"/>
-              <w:rPr>
-                <w:rFonts w:hint="eastAsia"/>
-              </w:rPr>
             </w:pPr>
             <w:r>
               <w:rPr>
@@ -925,9 +802,6 @@
               </w:numPr>
               <w:ind w:leftChars="0"/>
               <w:cnfStyle w:val="000000000000" w:firstRow="0" w:lastRow="0" w:firstColumn="0" w:lastColumn="0" w:oddVBand="0" w:evenVBand="0" w:oddHBand="0" w:evenHBand="0" w:firstRowFirstColumn="0" w:firstRowLastColumn="0" w:lastRowFirstColumn="0" w:lastRowLastColumn="0"/>
-              <w:rPr>
-                <w:rFonts w:hint="eastAsia"/>
-              </w:rPr>
             </w:pPr>
             <w:r>
               <w:rPr>
@@ -964,9 +838,6 @@
               <w:ind w:rightChars="61" w:right="122"/>
               <w:jc w:val="right"/>
               <w:cnfStyle w:val="000000000000" w:firstRow="0" w:lastRow="0" w:firstColumn="0" w:lastColumn="0" w:oddVBand="0" w:evenVBand="0" w:oddHBand="0" w:evenHBand="0" w:firstRowFirstColumn="0" w:firstRowLastColumn="0" w:lastRowFirstColumn="0" w:lastRowLastColumn="0"/>
-              <w:rPr>
-                <w:rFonts w:hint="eastAsia"/>
-              </w:rPr>
             </w:pPr>
             <w:r>
               <w:rPr>
@@ -987,9 +858,6 @@
           <w:p>
             <w:pPr>
               <w:jc w:val="center"/>
-              <w:rPr>
-                <w:rFonts w:hint="eastAsia"/>
-              </w:rPr>
             </w:pPr>
             <w:r>
               <w:rPr>
@@ -998,10 +866,7 @@
               <w:t>2</w:t>
             </w:r>
             <w:r>
-              <w:t>020/02/0</w:t>
-            </w:r>
-            <w:r>
-              <w:t>6</w:t>
+              <w:t>020/02/06</w:t>
             </w:r>
           </w:p>
         </w:tc>
@@ -1032,6 +897,7 @@
               <w:ind w:leftChars="0"/>
               <w:cnfStyle w:val="000000000000" w:firstRow="0" w:lastRow="0" w:firstColumn="0" w:lastColumn="0" w:oddVBand="0" w:evenVBand="0" w:oddHBand="0" w:evenHBand="0" w:firstRowFirstColumn="0" w:firstRowLastColumn="0" w:lastRowFirstColumn="0" w:lastRowLastColumn="0"/>
             </w:pPr>
+            <w:proofErr w:type="gramStart"/>
             <w:r>
               <w:rPr>
                 <w:rFonts w:hint="eastAsia"/>
@@ -1039,7 +905,11 @@
               <w:t xml:space="preserve">검증 </w:t>
             </w:r>
             <w:r>
-              <w:t xml:space="preserve">/ </w:t>
+              <w:t>/</w:t>
+            </w:r>
+            <w:proofErr w:type="gramEnd"/>
+            <w:r>
+              <w:t xml:space="preserve"> </w:t>
             </w:r>
             <w:r>
               <w:rPr>
@@ -1138,9 +1008,6 @@
               </w:numPr>
               <w:ind w:leftChars="0"/>
               <w:cnfStyle w:val="000000000000" w:firstRow="0" w:lastRow="0" w:firstColumn="0" w:lastColumn="0" w:oddVBand="0" w:evenVBand="0" w:oddHBand="0" w:evenHBand="0" w:firstRowFirstColumn="0" w:firstRowLastColumn="0" w:lastRowFirstColumn="0" w:lastRowLastColumn="0"/>
-              <w:rPr>
-                <w:rFonts w:hint="eastAsia"/>
-              </w:rPr>
             </w:pPr>
             <w:r>
               <w:rPr>
@@ -1177,9 +1044,6 @@
               <w:ind w:rightChars="61" w:right="122"/>
               <w:jc w:val="right"/>
               <w:cnfStyle w:val="000000000000" w:firstRow="0" w:lastRow="0" w:firstColumn="0" w:lastColumn="0" w:oddVBand="0" w:evenVBand="0" w:oddHBand="0" w:evenHBand="0" w:firstRowFirstColumn="0" w:firstRowLastColumn="0" w:lastRowFirstColumn="0" w:lastRowLastColumn="0"/>
-              <w:rPr>
-                <w:rFonts w:hint="eastAsia"/>
-              </w:rPr>
             </w:pPr>
             <w:r>
               <w:rPr>
@@ -1200,9 +1064,6 @@
           <w:p>
             <w:pPr>
               <w:jc w:val="center"/>
-              <w:rPr>
-                <w:rFonts w:hint="eastAsia"/>
-              </w:rPr>
             </w:pPr>
             <w:r>
               <w:rPr>
@@ -1300,9 +1161,6 @@
               </w:numPr>
               <w:ind w:leftChars="0"/>
               <w:cnfStyle w:val="000000000000" w:firstRow="0" w:lastRow="0" w:firstColumn="0" w:lastColumn="0" w:oddVBand="0" w:evenVBand="0" w:oddHBand="0" w:evenHBand="0" w:firstRowFirstColumn="0" w:firstRowLastColumn="0" w:lastRowFirstColumn="0" w:lastRowLastColumn="0"/>
-              <w:rPr>
-                <w:rFonts w:hint="eastAsia"/>
-              </w:rPr>
             </w:pPr>
             <w:r>
               <w:rPr>
@@ -1320,9 +1178,6 @@
               </w:numPr>
               <w:ind w:leftChars="0"/>
               <w:cnfStyle w:val="000000000000" w:firstRow="0" w:lastRow="0" w:firstColumn="0" w:lastColumn="0" w:oddVBand="0" w:evenVBand="0" w:oddHBand="0" w:evenHBand="0" w:firstRowFirstColumn="0" w:firstRowLastColumn="0" w:lastRowFirstColumn="0" w:lastRowLastColumn="0"/>
-              <w:rPr>
-                <w:rFonts w:hint="eastAsia"/>
-              </w:rPr>
             </w:pPr>
             <w:r>
               <w:rPr>
@@ -1342,9 +1197,6 @@
               <w:ind w:rightChars="61" w:right="122"/>
               <w:jc w:val="right"/>
               <w:cnfStyle w:val="000000000000" w:firstRow="0" w:lastRow="0" w:firstColumn="0" w:lastColumn="0" w:oddVBand="0" w:evenVBand="0" w:oddHBand="0" w:evenHBand="0" w:firstRowFirstColumn="0" w:firstRowLastColumn="0" w:lastRowFirstColumn="0" w:lastRowLastColumn="0"/>
-              <w:rPr>
-                <w:rFonts w:hint="eastAsia"/>
-              </w:rPr>
             </w:pPr>
             <w:r>
               <w:rPr>
@@ -1368,9 +1220,6 @@
           <w:p>
             <w:pPr>
               <w:jc w:val="center"/>
-              <w:rPr>
-                <w:rFonts w:hint="eastAsia"/>
-              </w:rPr>
             </w:pPr>
             <w:r>
               <w:rPr>
@@ -1434,9 +1283,6 @@
               </w:numPr>
               <w:ind w:leftChars="0"/>
               <w:cnfStyle w:val="000000000000" w:firstRow="0" w:lastRow="0" w:firstColumn="0" w:lastColumn="0" w:oddVBand="0" w:evenVBand="0" w:oddHBand="0" w:evenHBand="0" w:firstRowFirstColumn="0" w:firstRowLastColumn="0" w:lastRowFirstColumn="0" w:lastRowLastColumn="0"/>
-              <w:rPr>
-                <w:rFonts w:hint="eastAsia"/>
-              </w:rPr>
             </w:pPr>
             <w:r>
               <w:rPr>
@@ -1473,9 +1319,6 @@
               <w:ind w:rightChars="61" w:right="122"/>
               <w:jc w:val="right"/>
               <w:cnfStyle w:val="000000000000" w:firstRow="0" w:lastRow="0" w:firstColumn="0" w:lastColumn="0" w:oddVBand="0" w:evenVBand="0" w:oddHBand="0" w:evenHBand="0" w:firstRowFirstColumn="0" w:firstRowLastColumn="0" w:lastRowFirstColumn="0" w:lastRowLastColumn="0"/>
-              <w:rPr>
-                <w:rFonts w:hint="eastAsia"/>
-              </w:rPr>
             </w:pPr>
             <w:r>
               <w:t>2</w:t>
@@ -1493,9 +1336,6 @@
           <w:p>
             <w:pPr>
               <w:jc w:val="center"/>
-              <w:rPr>
-                <w:rFonts w:hint="eastAsia"/>
-              </w:rPr>
             </w:pPr>
             <w:r>
               <w:rPr>
@@ -1603,9 +1443,6 @@
               </w:numPr>
               <w:ind w:leftChars="0"/>
               <w:cnfStyle w:val="000000000000" w:firstRow="0" w:lastRow="0" w:firstColumn="0" w:lastColumn="0" w:oddVBand="0" w:evenVBand="0" w:oddHBand="0" w:evenHBand="0" w:firstRowFirstColumn="0" w:firstRowLastColumn="0" w:lastRowFirstColumn="0" w:lastRowLastColumn="0"/>
-              <w:rPr>
-                <w:rFonts w:hint="eastAsia"/>
-              </w:rPr>
             </w:pPr>
             <w:r>
               <w:rPr>
@@ -1642,9 +1479,6 @@
               <w:ind w:rightChars="61" w:right="122"/>
               <w:jc w:val="right"/>
               <w:cnfStyle w:val="000000000000" w:firstRow="0" w:lastRow="0" w:firstColumn="0" w:lastColumn="0" w:oddVBand="0" w:evenVBand="0" w:oddHBand="0" w:evenHBand="0" w:firstRowFirstColumn="0" w:firstRowLastColumn="0" w:lastRowFirstColumn="0" w:lastRowLastColumn="0"/>
-              <w:rPr>
-                <w:rFonts w:hint="eastAsia"/>
-              </w:rPr>
             </w:pPr>
             <w:r>
               <w:rPr>
@@ -1666,9 +1500,6 @@
           <w:p>
             <w:pPr>
               <w:jc w:val="center"/>
-              <w:rPr>
-                <w:rFonts w:hint="eastAsia"/>
-              </w:rPr>
             </w:pPr>
             <w:r>
               <w:rPr>
@@ -1690,9 +1521,6 @@
             <w:pPr>
               <w:ind w:leftChars="89" w:left="178"/>
               <w:cnfStyle w:val="000000000000" w:firstRow="0" w:lastRow="0" w:firstColumn="0" w:lastColumn="0" w:oddVBand="0" w:evenVBand="0" w:oddHBand="0" w:evenHBand="0" w:firstRowFirstColumn="0" w:firstRowLastColumn="0" w:lastRowFirstColumn="0" w:lastRowLastColumn="0"/>
-              <w:rPr>
-                <w:rFonts w:hint="eastAsia"/>
-              </w:rPr>
             </w:pPr>
             <w:proofErr w:type="spellStart"/>
             <w:r>
@@ -1709,63 +1537,6 @@
               <w:t xml:space="preserve"> 방문 보고 이메일 작성</w:t>
             </w:r>
           </w:p>
-        </w:tc>
-        <w:tc>
-          <w:tcPr>
-            <w:tcW w:w="1650" w:type="dxa"/>
-            <w:vAlign w:val="center"/>
-          </w:tcPr>
-          <w:p>
-            <w:pPr>
-              <w:ind w:rightChars="61" w:right="122"/>
-              <w:jc w:val="right"/>
-              <w:cnfStyle w:val="000000000000" w:firstRow="0" w:lastRow="0" w:firstColumn="0" w:lastColumn="0" w:oddVBand="0" w:evenVBand="0" w:oddHBand="0" w:evenHBand="0" w:firstRowFirstColumn="0" w:firstRowLastColumn="0" w:lastRowFirstColumn="0" w:lastRowLastColumn="0"/>
-              <w:rPr>
-                <w:rFonts w:hint="eastAsia"/>
-              </w:rPr>
-            </w:pPr>
-            <w:r>
-              <w:rPr>
-                <w:rFonts w:hint="eastAsia"/>
-              </w:rPr>
-              <w:t>0</w:t>
-            </w:r>
-            <w:r>
-              <w:t>.5</w:t>
-            </w:r>
-          </w:p>
-        </w:tc>
-      </w:tr>
-      <w:tr>
-        <w:tc>
-          <w:tcPr>
-            <w:cnfStyle w:val="001000000000" w:firstRow="0" w:lastRow="0" w:firstColumn="1" w:lastColumn="0" w:oddVBand="0" w:evenVBand="0" w:oddHBand="0" w:evenHBand="0" w:firstRowFirstColumn="0" w:firstRowLastColumn="0" w:lastRowFirstColumn="0" w:lastRowLastColumn="0"/>
-            <w:tcW w:w="1555" w:type="dxa"/>
-            <w:vAlign w:val="center"/>
-          </w:tcPr>
-          <w:p>
-            <w:pPr>
-              <w:jc w:val="center"/>
-              <w:rPr>
-                <w:rFonts w:hint="eastAsia"/>
-              </w:rPr>
-            </w:pPr>
-            <w:r>
-              <w:rPr>
-                <w:rFonts w:hint="eastAsia"/>
-              </w:rPr>
-              <w:t>2</w:t>
-            </w:r>
-            <w:r>
-              <w:t>020/02/10</w:t>
-            </w:r>
-          </w:p>
-        </w:tc>
-        <w:tc>
-          <w:tcPr>
-            <w:tcW w:w="5811" w:type="dxa"/>
-            <w:vAlign w:val="center"/>
-          </w:tcPr>
           <w:p>
             <w:pPr>
               <w:ind w:leftChars="89" w:left="178"/>
@@ -1823,15 +1594,12 @@
               <w:ind w:rightChars="61" w:right="122"/>
               <w:jc w:val="right"/>
               <w:cnfStyle w:val="000000000000" w:firstRow="0" w:lastRow="0" w:firstColumn="0" w:lastColumn="0" w:oddVBand="0" w:evenVBand="0" w:oddHBand="0" w:evenHBand="0" w:firstRowFirstColumn="0" w:firstRowLastColumn="0" w:lastRowFirstColumn="0" w:lastRowLastColumn="0"/>
-              <w:rPr>
-                <w:rFonts w:hint="eastAsia"/>
-              </w:rPr>
-            </w:pPr>
-            <w:r>
-              <w:rPr>
-                <w:rFonts w:hint="eastAsia"/>
-              </w:rPr>
+            </w:pPr>
+            <w:r>
               <w:t>1</w:t>
+            </w:r>
+            <w:r>
+              <w:t>.5</w:t>
             </w:r>
           </w:p>
         </w:tc>
@@ -1839,6 +1607,155 @@
       <w:tr>
         <w:tc>
           <w:tcPr>
+            <w:tcW w:w="1555" w:type="dxa"/>
+            <w:vAlign w:val="center"/>
+          </w:tcPr>
+          <w:p>
+            <w:pPr>
+              <w:jc w:val="center"/>
+              <w:cnfStyle w:val="001000000000" w:firstRow="0" w:lastRow="0" w:firstColumn="1" w:lastColumn="0" w:oddVBand="0" w:evenVBand="0" w:oddHBand="0" w:evenHBand="0" w:firstRowFirstColumn="0" w:firstRowLastColumn="0" w:lastRowFirstColumn="0" w:lastRowLastColumn="0"/>
+            </w:pPr>
+            <w:r>
+              <w:rPr>
+                <w:rFonts w:hint="eastAsia"/>
+              </w:rPr>
+              <w:t>2</w:t>
+            </w:r>
+            <w:r>
+              <w:t>020/02/1</w:t>
+            </w:r>
+            <w:r>
+              <w:t>1</w:t>
+            </w:r>
+          </w:p>
+        </w:tc>
+        <w:tc>
+          <w:tcPr>
+            <w:tcW w:w="5811" w:type="dxa"/>
+            <w:vAlign w:val="center"/>
+          </w:tcPr>
+          <w:p>
+            <w:pPr>
+              <w:ind w:leftChars="89" w:left="178"/>
+            </w:pPr>
+            <w:r>
+              <w:rPr>
+                <w:rFonts w:hint="eastAsia"/>
+              </w:rPr>
+              <w:t>검증 프로그램 개발</w:t>
+            </w:r>
+          </w:p>
+          <w:p>
+            <w:pPr>
+              <w:pStyle w:val="a4"/>
+              <w:numPr>
+                <w:ilvl w:val="0"/>
+                <w:numId w:val="1"/>
+              </w:numPr>
+              <w:ind w:leftChars="0"/>
+            </w:pPr>
+            <w:r>
+              <w:rPr>
+                <w:rFonts w:hint="eastAsia"/>
+              </w:rPr>
+              <w:t>내부 마크업 태그 검증 추가</w:t>
+            </w:r>
+          </w:p>
+          <w:p>
+            <w:pPr>
+              <w:pStyle w:val="a4"/>
+              <w:numPr>
+                <w:ilvl w:val="0"/>
+                <w:numId w:val="1"/>
+              </w:numPr>
+              <w:ind w:leftChars="0"/>
+            </w:pPr>
+            <w:r>
+              <w:rPr>
+                <w:rFonts w:hint="eastAsia"/>
+              </w:rPr>
+              <w:t xml:space="preserve">검증 로그 옵션 추가 </w:t>
+            </w:r>
+            <w:r>
+              <w:t>(</w:t>
+            </w:r>
+            <w:r>
+              <w:rPr>
+                <w:rFonts w:hint="eastAsia"/>
+              </w:rPr>
+              <w:t xml:space="preserve">파일 안의 </w:t>
+            </w:r>
+            <w:r>
+              <w:rPr>
+                <w:rFonts w:hint="eastAsia"/>
+              </w:rPr>
+              <w:t>모든 케이스 제시</w:t>
+            </w:r>
+            <w:r>
+              <w:t>)</w:t>
+            </w:r>
+          </w:p>
+          <w:p>
+            <w:pPr>
+              <w:pStyle w:val="a4"/>
+              <w:numPr>
+                <w:ilvl w:val="0"/>
+                <w:numId w:val="1"/>
+              </w:numPr>
+              <w:ind w:leftChars="0"/>
+              <w:rPr>
+                <w:rFonts w:hint="eastAsia"/>
+              </w:rPr>
+            </w:pPr>
+            <w:r>
+              <w:rPr>
+                <w:rFonts w:hint="eastAsia"/>
+              </w:rPr>
+              <w:t>단위 테스트,</w:t>
+            </w:r>
+            <w:r>
+              <w:t xml:space="preserve"> </w:t>
+            </w:r>
+            <w:proofErr w:type="spellStart"/>
+            <w:r>
+              <w:rPr>
+                <w:rFonts w:hint="eastAsia"/>
+              </w:rPr>
+              <w:t>단대단</w:t>
+            </w:r>
+            <w:proofErr w:type="spellEnd"/>
+            <w:r>
+              <w:rPr>
+                <w:rFonts w:hint="eastAsia"/>
+              </w:rPr>
+              <w:t xml:space="preserve"> 테스트</w:t>
+            </w:r>
+            <w:bookmarkStart w:id="0" w:name="_GoBack"/>
+            <w:bookmarkEnd w:id="0"/>
+          </w:p>
+        </w:tc>
+        <w:tc>
+          <w:tcPr>
+            <w:tcW w:w="1650" w:type="dxa"/>
+            <w:vAlign w:val="center"/>
+          </w:tcPr>
+          <w:p>
+            <w:pPr>
+              <w:ind w:rightChars="61" w:right="122"/>
+              <w:jc w:val="right"/>
+            </w:pPr>
+            <w:r>
+              <w:rPr>
+                <w:rFonts w:hint="eastAsia"/>
+              </w:rPr>
+              <w:t>5</w:t>
+            </w:r>
+          </w:p>
+        </w:tc>
+      </w:tr>
+      <w:tr>
+        <w:tc>
+          <w:tcPr>
             <w:cnfStyle w:val="001000000000" w:firstRow="0" w:lastRow="0" w:firstColumn="1" w:lastColumn="0" w:oddVBand="0" w:evenVBand="0" w:oddHBand="0" w:evenHBand="0" w:firstRowFirstColumn="0" w:firstRowLastColumn="0" w:lastRowFirstColumn="0" w:lastRowLastColumn="0"/>
             <w:tcW w:w="1555" w:type="dxa"/>
             <w:vAlign w:val="center"/>
@@ -1846,9 +1763,6 @@
           <w:p>
             <w:pPr>
               <w:jc w:val="center"/>
-              <w:rPr>
-                <w:rFonts w:hint="eastAsia"/>
-              </w:rPr>
             </w:pPr>
           </w:p>
         </w:tc>
@@ -1861,9 +1775,6 @@
             <w:pPr>
               <w:ind w:leftChars="89" w:left="178"/>
               <w:cnfStyle w:val="000000000000" w:firstRow="0" w:lastRow="0" w:firstColumn="0" w:lastColumn="0" w:oddVBand="0" w:evenVBand="0" w:oddHBand="0" w:evenHBand="0" w:firstRowFirstColumn="0" w:firstRowLastColumn="0" w:lastRowFirstColumn="0" w:lastRowLastColumn="0"/>
-              <w:rPr>
-                <w:rFonts w:hint="eastAsia"/>
-              </w:rPr>
             </w:pPr>
             <w:r>
               <w:rPr>
@@ -1883,21 +1794,12 @@
               <w:ind w:rightChars="61" w:right="122"/>
               <w:jc w:val="right"/>
               <w:cnfStyle w:val="000000000000" w:firstRow="0" w:lastRow="0" w:firstColumn="0" w:lastColumn="0" w:oddVBand="0" w:evenVBand="0" w:oddHBand="0" w:evenHBand="0" w:firstRowFirstColumn="0" w:firstRowLastColumn="0" w:lastRowFirstColumn="0" w:lastRowLastColumn="0"/>
-              <w:rPr>
-                <w:rFonts w:hint="eastAsia"/>
-              </w:rPr>
             </w:pPr>
           </w:p>
         </w:tc>
       </w:tr>
     </w:tbl>
-    <w:p>
-      <w:pPr>
-        <w:rPr>
-          <w:rFonts w:hint="eastAsia"/>
-        </w:rPr>
-      </w:pPr>
-    </w:p>
+    <w:p/>
     <w:sectPr>
       <w:pgSz w:w="11906" w:h="16838"/>
       <w:pgMar w:top="1701" w:right="1440" w:bottom="1440" w:left="1440" w:header="851" w:footer="992" w:gutter="0"/>

</xml_diff>